<commit_message>
Update to match paper revision
Updated to reproduce the figures in the revised paper. Additional comments etc added for clarity.
</commit_message>
<xml_diff>
--- a/CATaCoMB Demo Software.docx
+++ b/CATaCoMB Demo Software.docx
@@ -23,40 +23,26 @@
       </w:r>
       <w:proofErr w:type="spellEnd"/>
       <w:r>
-        <w:t xml:space="preserve">”. The software is written in </w:t>
+        <w:t xml:space="preserve">”. The software is written in Matlab </w:t>
       </w:r>
       <w:proofErr w:type="spellStart"/>
       <w:r>
-        <w:t>Matlab</w:t>
+        <w:t>ver</w:t>
       </w:r>
       <w:proofErr w:type="spellEnd"/>
       <w:r>
+        <w:t xml:space="preserve"> 2017a, but will probably work on earlier versions although this has not been tested.</w:t>
+      </w:r>
+      <w:r>
         <w:t xml:space="preserve"> </w:t>
       </w:r>
-      <w:proofErr w:type="spellStart"/>
-      <w:r>
-        <w:t>ver</w:t>
-      </w:r>
-      <w:proofErr w:type="spellEnd"/>
-      <w:r>
-        <w:t xml:space="preserve"> 2017a, but will probably work on earlier versions although this has not been tested.</w:t>
-      </w:r>
-      <w:r>
-        <w:t xml:space="preserve"> </w:t>
-      </w:r>
       <w:r>
         <w:t>The software will reproduce the analyses and figures contained in the paper.</w:t>
       </w:r>
     </w:p>
     <w:p>
       <w:r>
-        <w:t>The source code is all in readable format. Copy</w:t>
-      </w:r>
-      <w:r>
-        <w:t>right</w:t>
-      </w:r>
-      <w:r>
-        <w:t xml:space="preserve"> is retained by the authors and the code is released under the </w:t>
+        <w:t xml:space="preserve">The source code is all in readable format. Copywrite is retained by the authors and the code is released under the </w:t>
       </w:r>
       <w:r>
         <w:t>Attribution-</w:t>
@@ -118,15 +104,7 @@
       </w:r>
       <w:proofErr w:type="spellEnd"/>
       <w:r>
-        <w:t xml:space="preserve">’ </w:t>
-      </w:r>
-      <w:proofErr w:type="spellStart"/>
-      <w:r>
-        <w:t>Matlab</w:t>
-      </w:r>
-      <w:proofErr w:type="spellEnd"/>
-      <w:r>
-        <w:t xml:space="preserve"> </w:t>
+        <w:t xml:space="preserve">’ Matlab </w:t>
       </w:r>
       <w:proofErr w:type="spellStart"/>
       <w:r>
@@ -191,15 +169,7 @@
       </w:r>
       <w:proofErr w:type="spellEnd"/>
       <w:r>
-        <w:t xml:space="preserve">’ </w:t>
-      </w:r>
-      <w:proofErr w:type="spellStart"/>
-      <w:r>
-        <w:t>Matlab</w:t>
-      </w:r>
-      <w:proofErr w:type="spellEnd"/>
-      <w:r>
-        <w:t xml:space="preserve"> </w:t>
+        <w:t xml:space="preserve">’ Matlab </w:t>
       </w:r>
       <w:proofErr w:type="spellStart"/>
       <w:r>
@@ -276,15 +246,7 @@
     </w:p>
     <w:p>
       <w:r>
-        <w:t xml:space="preserve">The folder structure should be kept as is, as some internal file locations etc may be written directly into the code. All folders should lie on the </w:t>
-      </w:r>
-      <w:proofErr w:type="spellStart"/>
-      <w:r>
-        <w:t>Matlab</w:t>
-      </w:r>
-      <w:proofErr w:type="spellEnd"/>
-      <w:r>
-        <w:t xml:space="preserve"> file path.</w:t>
+        <w:t>The folder structure should be kept as is, as some internal file locations etc may be written directly into the code. All folders should lie on the Matlab file path.</w:t>
       </w:r>
     </w:p>
     <w:p>
@@ -322,23 +284,13 @@
         </w:numPr>
       </w:pPr>
       <w:r>
-        <w:t xml:space="preserve">Step 1 is to run the analyses on the data. To do this, select the required ‘Predicted Truth’ from the </w:t>
-      </w:r>
-      <w:proofErr w:type="gramStart"/>
-      <w:r>
-        <w:t>drop down</w:t>
-      </w:r>
-      <w:proofErr w:type="gramEnd"/>
-      <w:r>
-        <w:t xml:space="preserve"> menu, then press the green ‘Analyse’ button. (Note: ‘Cluster Type’ is also a </w:t>
-      </w:r>
-      <w:proofErr w:type="gramStart"/>
-      <w:r>
-        <w:t>drop down</w:t>
-      </w:r>
-      <w:proofErr w:type="gramEnd"/>
-      <w:r>
-        <w:t xml:space="preserve"> menu to allow alternative clustering algorithms in future work. Only DDC is currently available.)</w:t>
+        <w:t>Step 1 is to run the analyses on the data. To do this</w:t>
+      </w:r>
+      <w:r>
+        <w:t xml:space="preserve"> p</w:t>
+      </w:r>
+      <w:r>
+        <w:t xml:space="preserve">ress the green ‘Analyse’ button. </w:t>
       </w:r>
     </w:p>
     <w:p>
@@ -350,19 +302,19 @@
         </w:numPr>
       </w:pPr>
       <w:r>
-        <w:t xml:space="preserve">After the analysis has been completed, check the plots that you wish to reproduce and press the ‘Plot’ button. The plots are generated without pause, but are saved to a suitably named </w:t>
-      </w:r>
+        <w:t>After the analysis has been completed, check the plots that you wish to reproduce and press the ‘Plot’ button. The plots are generated without pause, but are saved to a suitably named folder. These will be located as sub-folders of an ‘Outputs’ folder contained in the software’s root folder. The folders will be created if they are not available. Any files currently in the folders will be overwritten without prompting.</w:t>
+      </w:r>
+    </w:p>
+    <w:p>
       <w:r>
         <w:lastRenderedPageBreak/>
-        <w:t>folder. These will be located as sub-folders of an ‘Outputs’ folder contained in the software’s root folder. The folders will be created if they are not available. Any files currently in the folders will be overwritten without prompting.</w:t>
-      </w:r>
-    </w:p>
-    <w:p>
-      <w:r>
         <w:t xml:space="preserve">During analysis and plotting status messages will be shown. </w:t>
       </w:r>
       <w:r>
-        <w:t>After plotting, further plots of the same analysis can be generated without re-analysis of the data. Re-analysis is only required if the cluster-based-ensemble generation method is changed.</w:t>
+        <w:t xml:space="preserve">After plotting, further plots of the same analysis can be generated without re-analysis of the data. Re-analysis is only required if the </w:t>
+      </w:r>
+      <w:r>
+        <w:t>data is changed.</w:t>
       </w:r>
     </w:p>
     <w:p>
@@ -406,10 +358,21 @@
         </w:numPr>
       </w:pPr>
       <w:r>
-        <w:t>The journal paper does not use all the available figures from th</w:t>
-      </w:r>
-      <w:r>
-        <w:t>e software, e.g. it uses only the DDC(Simple) analysis plots, not those for the DDC(Sigma). However, these are left in for the user to explore.</w:t>
+        <w:t>Tr</w:t>
+      </w:r>
+      <w:r>
+        <w:t>y</w:t>
+      </w:r>
+      <w:r>
+        <w:t xml:space="preserve">ing to </w:t>
+      </w:r>
+      <w:proofErr w:type="gramStart"/>
+      <w:r>
+        <w:t>plots</w:t>
+      </w:r>
+      <w:proofErr w:type="gramEnd"/>
+      <w:r>
+        <w:t xml:space="preserve"> results before analysis of the data will produce an error.</w:t>
       </w:r>
     </w:p>
     <w:p>
@@ -421,71 +384,22 @@
         </w:numPr>
       </w:pPr>
       <w:r>
-        <w:t>Tr</w:t>
-      </w:r>
-      <w:r>
-        <w:t>y</w:t>
-      </w:r>
-      <w:r>
-        <w:t xml:space="preserve">ing to </w:t>
-      </w:r>
-      <w:proofErr w:type="gramStart"/>
-      <w:r>
-        <w:t>plots</w:t>
-      </w:r>
-      <w:proofErr w:type="gramEnd"/>
-      <w:r>
-        <w:t xml:space="preserve"> results before analysis of the data will produce an error.</w:t>
-      </w:r>
-    </w:p>
-    <w:p>
-      <w:pPr>
-        <w:pStyle w:val="ListParagraph"/>
-        <w:numPr>
-          <w:ilvl w:val="0"/>
-          <w:numId w:val="2"/>
-        </w:numPr>
-      </w:pPr>
-      <w:r>
-        <w:t xml:space="preserve">At the time of writing </w:t>
-      </w:r>
-      <w:proofErr w:type="gramStart"/>
-      <w:r>
-        <w:t>this sections of code</w:t>
-      </w:r>
-      <w:proofErr w:type="gramEnd"/>
-      <w:r>
-        <w:t xml:space="preserve"> are not commented, and extraneous remarked code tested during writing may remain. This will be improved</w:t>
-      </w:r>
-      <w:r>
-        <w:t xml:space="preserve"> and corrected</w:t>
-      </w:r>
-      <w:r>
-        <w:t xml:space="preserve"> before final publication.</w:t>
-      </w:r>
-    </w:p>
-    <w:p>
-      <w:pPr>
-        <w:pStyle w:val="ListParagraph"/>
-        <w:numPr>
-          <w:ilvl w:val="0"/>
-          <w:numId w:val="2"/>
-        </w:numPr>
-      </w:pPr>
-      <w:r>
-        <w:t>The combined plot figures may have artefacts</w:t>
-      </w:r>
-      <w:r>
-        <w:t xml:space="preserve"> where they have been cropped and grouped, these have been manually edited for the </w:t>
-      </w:r>
-      <w:r>
-        <w:t xml:space="preserve">final </w:t>
+        <w:t>At the time of writing</w:t>
+      </w:r>
+      <w:r>
+        <w:t>,</w:t>
+      </w:r>
+      <w:r>
+        <w:t xml:space="preserve"> sections of code </w:t>
+      </w:r>
+      <w:r>
+        <w:t>may not be fully</w:t>
+      </w:r>
+      <w:r>
+        <w:t xml:space="preserve"> commented, and extraneous remarked code tested during writing may remain.</w:t>
       </w:r>
       <w:bookmarkStart w:id="0" w:name="_GoBack"/>
       <w:bookmarkEnd w:id="0"/>
-      <w:r>
-        <w:t>figures.</w:t>
-      </w:r>
     </w:p>
     <w:sectPr>
       <w:pgSz w:w="11906" w:h="16838"/>

</xml_diff>